<commit_message>
Started React and multer
</commit_message>
<xml_diff>
--- a/SDS_Back-End_learning_diary.docx
+++ b/SDS_Back-End_learning_diary.docx
@@ -365,18 +365,66 @@
           <w:bCs/>
           <w:lang w:val="en-US"/>
         </w:rPr>
-        <w:t xml:space="preserve"> – Starting </w:t>
-      </w:r>
-      <w:proofErr w:type="gramStart"/>
-      <w:r>
+        <w:t xml:space="preserve"> – Starting off</w:t>
+      </w:r>
+    </w:p>
+    <w:p>
+      <w:pPr>
+        <w:pStyle w:val="Leipteksti"/>
+        <w:spacing w:before="240"/>
+        <w:rPr>
+          <w:lang w:val="en-US"/>
+        </w:rPr>
+      </w:pPr>
+      <w:r>
+        <w:rPr>
+          <w:lang w:val="en-US"/>
+        </w:rPr>
+        <w:t>I finally managed to have some time and motivation to start completing this course. Originally, I planned to complete this back-end course during the autumn simultaneously with front-end course, but for some reason I just did not. The primary reason for me to learn back-end for now is that I might need some understanding about the subject with my summer job in which I need to work with web development and front-end stuff.</w:t>
+      </w:r>
+    </w:p>
+    <w:p>
+      <w:pPr>
+        <w:pStyle w:val="Leipteksti"/>
+        <w:spacing w:before="240"/>
+        <w:rPr>
+          <w:lang w:val="en-US"/>
+        </w:rPr>
+      </w:pPr>
+      <w:r>
+        <w:rPr>
+          <w:lang w:val="en-US"/>
+        </w:rPr>
+        <w:t>I watched the first short introduction video to REST APIs. I already knew what APIs are and how they are used but did not know that one could access them so easily through a browser. There is not much to say about this short introduction so I will move on to the next video whenever I have the time to do so. At least I managed to start the course and now it is easier to continue on.</w:t>
+      </w:r>
+    </w:p>
+    <w:p>
+      <w:pPr>
+        <w:pStyle w:val="Leipteksti"/>
+        <w:spacing w:before="240"/>
+        <w:rPr>
+          <w:lang w:val="en-US"/>
+        </w:rPr>
+      </w:pPr>
+    </w:p>
+    <w:p>
+      <w:pPr>
+        <w:pStyle w:val="Leipteksti"/>
+        <w:spacing w:before="240"/>
         <w:rPr>
           <w:b/>
           <w:bCs/>
           <w:lang w:val="en-US"/>
         </w:rPr>
-        <w:t>off</w:t>
-      </w:r>
-      <w:proofErr w:type="gramEnd"/>
+      </w:pPr>
+      <w:r>
+        <w:rPr>
+          <w:b/>
+          <w:bCs/>
+          <w:lang w:val="en-US"/>
+        </w:rPr>
+        <w:t>19.3.2020 – Getting to know the basics</w:t>
+      </w:r>
     </w:p>
     <w:p>
       <w:pPr>
@@ -390,7 +438,7 @@
         <w:rPr>
           <w:lang w:val="en-US"/>
         </w:rPr>
-        <w:t>I finally managed to have some time and motivation to start completing this course. Originally, I planned to complete this back-end course during the autumn simultaneously with front-end course, but for some reason I just did not. The primary reason for me to learn back-end for now is that I might need some understanding about the subject with my summer job in which I need to work with web development and front-end stuff.</w:t>
+        <w:t>I wanted to actually begin learning things, so I started watching the NodeJS tutorial. I was already (somewhat) familiar with Node from the Front-End course and I understood everything in the tutorial quite well.</w:t>
       </w:r>
     </w:p>
     <w:p>
@@ -405,7 +453,55 @@
         <w:rPr>
           <w:lang w:val="en-US"/>
         </w:rPr>
-        <w:t>I watched the first short introduction video to REST APIs. I already knew what APIs are and how they are used but did not know that one could access them so easily through a browser. There is not much to say about this short introduction so I will move on to the next video whenever I have the time to do so. At least I managed to start the course and now it is easier to continue on.</w:t>
+        <w:t xml:space="preserve">I followed the tutorial through and tried to keep up with writing everything seen on the video myself, but I have to say there were quite many things to remember. In overall, the semantics of the http server are not that complicated, </w:t>
+      </w:r>
+      <w:r>
+        <w:rPr>
+          <w:lang w:val="en-US"/>
+        </w:rPr>
+        <w:t>it is</w:t>
+      </w:r>
+      <w:r>
+        <w:rPr>
+          <w:lang w:val="en-US"/>
+        </w:rPr>
+        <w:t xml:space="preserve"> just all the smaller bits that start overwhelming me. At least I have a working  example code that I can refer to when figuring out the course project</w:t>
+      </w:r>
+      <w:r>
+        <w:rPr>
+          <w:lang w:val="en-US"/>
+        </w:rPr>
+        <w:t>,</w:t>
+      </w:r>
+      <w:r>
+        <w:rPr>
+          <w:lang w:val="en-US"/>
+        </w:rPr>
+        <w:t xml:space="preserve"> and based on the Front-End module</w:t>
+      </w:r>
+      <w:r>
+        <w:rPr>
+          <w:lang w:val="en-US"/>
+        </w:rPr>
+        <w:t xml:space="preserve"> I did earlier,</w:t>
+      </w:r>
+      <w:r>
+        <w:rPr>
+          <w:lang w:val="en-US"/>
+        </w:rPr>
+        <w:t xml:space="preserve"> </w:t>
+      </w:r>
+      <w:r>
+        <w:rPr>
+          <w:lang w:val="en-US"/>
+        </w:rPr>
+        <w:t>most of the</w:t>
+      </w:r>
+      <w:r>
+        <w:rPr>
+          <w:lang w:val="en-US"/>
+        </w:rPr>
+        <w:t xml:space="preserve"> learning will happen during the project.</w:t>
       </w:r>
     </w:p>
     <w:p>
@@ -422,6 +518,33 @@
         <w:pStyle w:val="Leipteksti"/>
         <w:spacing w:before="240"/>
         <w:rPr>
+          <w:lang w:val="en-US"/>
+        </w:rPr>
+      </w:pPr>
+    </w:p>
+    <w:p>
+      <w:pPr>
+        <w:pStyle w:val="Leipteksti"/>
+        <w:spacing w:before="240"/>
+        <w:rPr>
+          <w:lang w:val="en-US"/>
+        </w:rPr>
+      </w:pPr>
+    </w:p>
+    <w:p>
+      <w:pPr>
+        <w:pStyle w:val="Leipteksti"/>
+        <w:spacing w:before="240"/>
+        <w:rPr>
+          <w:lang w:val="en-US"/>
+        </w:rPr>
+      </w:pPr>
+    </w:p>
+    <w:p>
+      <w:pPr>
+        <w:pStyle w:val="Leipteksti"/>
+        <w:spacing w:before="240"/>
+        <w:rPr>
           <w:b/>
           <w:bCs/>
           <w:lang w:val="en-US"/>
@@ -433,544 +556,216 @@
           <w:bCs/>
           <w:lang w:val="en-US"/>
         </w:rPr>
-        <w:t xml:space="preserve">19.3.2020 – Getting to know the </w:t>
-      </w:r>
-      <w:proofErr w:type="gramStart"/>
-      <w:r>
+        <w:lastRenderedPageBreak/>
+        <w:t>26.3.2020 – MongoDB</w:t>
+      </w:r>
+    </w:p>
+    <w:p>
+      <w:pPr>
+        <w:pStyle w:val="Leipteksti"/>
+        <w:spacing w:before="240"/>
+        <w:rPr>
+          <w:lang w:val="en-US"/>
+        </w:rPr>
+      </w:pPr>
+      <w:r>
+        <w:rPr>
+          <w:lang w:val="en-US"/>
+        </w:rPr>
+        <w:t>This time I started l</w:t>
+      </w:r>
+      <w:r>
+        <w:rPr>
+          <w:lang w:val="en-US"/>
+        </w:rPr>
+        <w:t xml:space="preserve">earning on MongoDB. </w:t>
+      </w:r>
+      <w:r>
+        <w:rPr>
+          <w:lang w:val="en-US"/>
+        </w:rPr>
+        <w:t xml:space="preserve">I did not know </w:t>
+      </w:r>
+      <w:r>
+        <w:rPr>
+          <w:lang w:val="en-US"/>
+        </w:rPr>
+        <w:t>anything about NoSQL databases earlier so this was a new subject for me. Currently I have only learned about relational databases and database management in overall, but this should not differ that much from the overall schema.</w:t>
+      </w:r>
+    </w:p>
+    <w:p>
+      <w:pPr>
+        <w:pStyle w:val="Leipteksti"/>
+        <w:spacing w:before="240"/>
+        <w:rPr>
+          <w:lang w:val="en-US"/>
+        </w:rPr>
+      </w:pPr>
+      <w:r>
+        <w:rPr>
+          <w:lang w:val="en-US"/>
+        </w:rPr>
+        <w:t>I started liking the i</w:t>
+      </w:r>
+      <w:r>
+        <w:rPr>
+          <w:lang w:val="en-US"/>
+        </w:rPr>
+        <w:t>dea of using normal JavaScript syntax for managing the database as it feels more natural for me than SQL queries for example. However, all of the commands are new and need lot of learning before I understand them fully. I also liked the MongoDB Compass a lot since visualizing the changes on tables can</w:t>
+      </w:r>
+      <w:r>
+        <w:rPr>
+          <w:lang w:val="en-US"/>
+        </w:rPr>
+        <w:t xml:space="preserve"> – at least for me –</w:t>
+      </w:r>
+      <w:r>
+        <w:rPr>
+          <w:lang w:val="en-US"/>
+        </w:rPr>
+        <w:t xml:space="preserve"> make </w:t>
+      </w:r>
+      <w:r>
+        <w:rPr>
+          <w:lang w:val="en-US"/>
+        </w:rPr>
+        <w:t>the development process faster.</w:t>
+      </w:r>
+    </w:p>
+    <w:p>
+      <w:pPr>
+        <w:pStyle w:val="Leipteksti"/>
+        <w:spacing w:before="240"/>
+        <w:rPr>
+          <w:lang w:val="en-US"/>
+        </w:rPr>
+      </w:pPr>
+    </w:p>
+    <w:p>
+      <w:pPr>
+        <w:pStyle w:val="Leipteksti"/>
+        <w:spacing w:before="240"/>
         <w:rPr>
           <w:b/>
           <w:bCs/>
-          <w:lang w:val="en-US"/>
-        </w:rPr>
-        <w:t>basics</w:t>
-      </w:r>
-      <w:proofErr w:type="gramEnd"/>
+        </w:rPr>
+      </w:pPr>
+      <w:r>
+        <w:rPr>
+          <w:b/>
+          <w:bCs/>
+        </w:rPr>
+        <w:t>15.4 yöllä lähin hakemaan expressiä</w:t>
+      </w:r>
     </w:p>
     <w:p>
       <w:pPr>
         <w:pStyle w:val="Leipteksti"/>
         <w:spacing w:before="240"/>
-        <w:rPr>
-          <w:lang w:val="en-US"/>
-        </w:rPr>
-      </w:pPr>
-      <w:r>
-        <w:rPr>
-          <w:lang w:val="en-US"/>
-        </w:rPr>
-        <w:t>I wanted to actually begin learning things, so I started watching the NodeJS tutorial. I was already (somewhat) familiar with Node from the Front-End course and I understood everything in the tutorial quite well.</w:t>
+      </w:pPr>
+      <w:r>
+        <w:t xml:space="preserve">alussa: </w:t>
+      </w:r>
+      <w:r>
+        <w:t>en ees tiiä mikä tää o</w:t>
+      </w:r>
+      <w:r>
+        <w:t>n</w:t>
       </w:r>
     </w:p>
     <w:p>
       <w:pPr>
         <w:pStyle w:val="Leipteksti"/>
         <w:spacing w:before="240"/>
-        <w:rPr>
-          <w:lang w:val="en-US"/>
-        </w:rPr>
-      </w:pPr>
-      <w:r>
-        <w:rPr>
-          <w:lang w:val="en-US"/>
-        </w:rPr>
-        <w:t xml:space="preserve">I followed the tutorial through and tried to keep up with writing everything seen on the video myself, but I have to say there were quite many things to remember. In overall, the semantics of the http server are not that complicated, </w:t>
-      </w:r>
-      <w:r>
-        <w:rPr>
-          <w:lang w:val="en-US"/>
-        </w:rPr>
-        <w:t>it is</w:t>
-      </w:r>
-      <w:r>
-        <w:rPr>
-          <w:lang w:val="en-US"/>
-        </w:rPr>
-        <w:t xml:space="preserve"> just all the smaller bits that start overwhelming me. At least I have a working  example code that I can refer to when figuring out the course project</w:t>
-      </w:r>
-      <w:r>
-        <w:rPr>
-          <w:lang w:val="en-US"/>
-        </w:rPr>
-        <w:t>,</w:t>
-      </w:r>
-      <w:r>
-        <w:rPr>
-          <w:lang w:val="en-US"/>
-        </w:rPr>
-        <w:t xml:space="preserve"> and based on the Front-End module</w:t>
-      </w:r>
-      <w:r>
-        <w:rPr>
-          <w:lang w:val="en-US"/>
-        </w:rPr>
-        <w:t xml:space="preserve"> I did earlier,</w:t>
-      </w:r>
-      <w:r>
-        <w:rPr>
-          <w:lang w:val="en-US"/>
-        </w:rPr>
-        <w:t xml:space="preserve"> </w:t>
-      </w:r>
-      <w:r>
-        <w:rPr>
-          <w:lang w:val="en-US"/>
-        </w:rPr>
-        <w:t>most of the</w:t>
-      </w:r>
-      <w:r>
-        <w:rPr>
-          <w:lang w:val="en-US"/>
-        </w:rPr>
-        <w:t xml:space="preserve"> learning will happen during the project.</w:t>
+      </w:pPr>
+      <w:r>
+        <w:t>joo sit tuliki settiä aikamoinen lista</w:t>
       </w:r>
     </w:p>
     <w:p>
       <w:pPr>
         <w:pStyle w:val="Leipteksti"/>
         <w:spacing w:before="240"/>
-        <w:rPr>
-          <w:lang w:val="en-US"/>
-        </w:rPr>
-      </w:pPr>
+      </w:pPr>
+      <w:r>
+        <w:t>sinänsä joo käy järkeen mutta taas mennään kyllä kopiolinjalla</w:t>
+      </w:r>
     </w:p>
     <w:p>
       <w:pPr>
         <w:pStyle w:val="Leipteksti"/>
         <w:spacing w:before="240"/>
-        <w:rPr>
-          <w:lang w:val="en-US"/>
-        </w:rPr>
-      </w:pPr>
+      </w:pPr>
+      <w:r>
+        <w:t>muistuttaa paljon tuota aiemmin opittua ja oman ohjelman juttujahan tuonne sitte koodataan nää oli vaa esim</w:t>
+      </w:r>
     </w:p>
     <w:p>
       <w:pPr>
         <w:pStyle w:val="Leipteksti"/>
         <w:spacing w:before="240"/>
-        <w:rPr>
-          <w:lang w:val="en-US"/>
-        </w:rPr>
-      </w:pPr>
+      </w:pPr>
+      <w:r>
+        <w:t>handlebareista en kyllä ymmärtäny mitään mutta jos se siitä</w:t>
+      </w:r>
     </w:p>
     <w:p>
       <w:pPr>
         <w:pStyle w:val="Leipteksti"/>
         <w:spacing w:before="240"/>
-        <w:rPr>
-          <w:lang w:val="en-US"/>
-        </w:rPr>
-      </w:pPr>
+      </w:pPr>
+      <w:r>
+        <w:t>alkaa tuntumaan että fornt end on se oma juttu ja sitähä mie oon kesätöihinki menossa</w:t>
+      </w:r>
     </w:p>
     <w:p>
       <w:pPr>
         <w:pStyle w:val="Leipteksti"/>
         <w:spacing w:before="240"/>
+      </w:pPr>
+    </w:p>
+    <w:p>
+      <w:pPr>
+        <w:pStyle w:val="Leipteksti"/>
+        <w:spacing w:before="240"/>
         <w:rPr>
           <w:b/>
           <w:bCs/>
-          <w:lang w:val="en-US"/>
         </w:rPr>
       </w:pPr>
       <w:r>
         <w:rPr>
           <w:b/>
           <w:bCs/>
-          <w:lang w:val="en-US"/>
-        </w:rPr>
-        <w:lastRenderedPageBreak/>
-        <w:t>26.3.2020 – MongoDB</w:t>
+        </w:rPr>
+        <w:t>22.4 tein vikan juutalaisuuden</w:t>
       </w:r>
     </w:p>
     <w:p>
       <w:pPr>
         <w:pStyle w:val="Leipteksti"/>
         <w:spacing w:before="240"/>
-        <w:rPr>
-          <w:lang w:val="en-US"/>
-        </w:rPr>
-      </w:pPr>
-      <w:r>
-        <w:rPr>
-          <w:lang w:val="en-US"/>
-        </w:rPr>
-        <w:t>This time I started l</w:t>
-      </w:r>
-      <w:r>
-        <w:rPr>
-          <w:lang w:val="en-US"/>
-        </w:rPr>
-        <w:t xml:space="preserve">earning on MongoDB. </w:t>
-      </w:r>
-      <w:r>
-        <w:rPr>
-          <w:lang w:val="en-US"/>
-        </w:rPr>
-        <w:t xml:space="preserve">I did not know </w:t>
-      </w:r>
-      <w:r>
-        <w:rPr>
-          <w:lang w:val="en-US"/>
-        </w:rPr>
-        <w:t>anything about NoSQL databases earlier so this was a new subject for me. Currently I have only learned about relational databases and database management in overall, but this should not differ that much from the overall schema.</w:t>
+      </w:pPr>
+      <w:r>
+        <w:t>samat asiat uudelleen mut ainaki oppi tekemään ja oppi lisää</w:t>
       </w:r>
     </w:p>
     <w:p>
       <w:pPr>
         <w:pStyle w:val="Leipteksti"/>
         <w:spacing w:before="240"/>
-        <w:rPr>
-          <w:lang w:val="en-US"/>
-        </w:rPr>
-      </w:pPr>
-      <w:r>
-        <w:rPr>
-          <w:lang w:val="en-US"/>
-        </w:rPr>
-        <w:t>I started liking the i</w:t>
-      </w:r>
-      <w:r>
-        <w:rPr>
-          <w:lang w:val="en-US"/>
-        </w:rPr>
-        <w:t>dea of using normal JavaScript syntax for managing the database as it feels more natural for me than SQL queries for example. However, all of the commands are new and need lot of learning before I understand them fully. I also liked the MongoDB Compass a lot since visualizing the changes on tables can</w:t>
-      </w:r>
-      <w:r>
-        <w:rPr>
-          <w:lang w:val="en-US"/>
-        </w:rPr>
-        <w:t xml:space="preserve"> – at least for me –</w:t>
-      </w:r>
-      <w:r>
-        <w:rPr>
-          <w:lang w:val="en-US"/>
-        </w:rPr>
-        <w:t xml:space="preserve"> make </w:t>
-      </w:r>
-      <w:r>
-        <w:rPr>
-          <w:lang w:val="en-US"/>
-        </w:rPr>
-        <w:t>the development process faster.</w:t>
+      </w:pPr>
+      <w:r>
+        <w:t>kai tässä myös alottelen projun suunnitelmia</w:t>
       </w:r>
     </w:p>
     <w:p>
       <w:pPr>
         <w:pStyle w:val="Leipteksti"/>
         <w:spacing w:before="240"/>
-        <w:rPr>
-          <w:lang w:val="en-US"/>
-        </w:rPr>
-      </w:pPr>
-    </w:p>
-    <w:p>
-      <w:pPr>
-        <w:pStyle w:val="Leipteksti"/>
-        <w:spacing w:before="240"/>
-        <w:rPr>
-          <w:b/>
-          <w:bCs/>
-        </w:rPr>
-      </w:pPr>
-      <w:r>
-        <w:rPr>
-          <w:b/>
-          <w:bCs/>
-        </w:rPr>
-        <w:t>15.4 yöllä lähin hakemaan expressiä</w:t>
-      </w:r>
-    </w:p>
-    <w:p>
-      <w:pPr>
-        <w:pStyle w:val="Leipteksti"/>
-        <w:spacing w:before="240"/>
-      </w:pPr>
-      <w:r>
-        <w:t xml:space="preserve">alussa: </w:t>
-      </w:r>
-      <w:r>
-        <w:t xml:space="preserve">en </w:t>
-      </w:r>
-      <w:proofErr w:type="spellStart"/>
-      <w:r>
-        <w:t>ees</w:t>
-      </w:r>
-      <w:proofErr w:type="spellEnd"/>
-      <w:r>
-        <w:t xml:space="preserve"> </w:t>
-      </w:r>
-      <w:proofErr w:type="spellStart"/>
-      <w:r>
-        <w:t>tiiä</w:t>
-      </w:r>
-      <w:proofErr w:type="spellEnd"/>
-      <w:r>
-        <w:t xml:space="preserve"> mikä </w:t>
-      </w:r>
-      <w:proofErr w:type="spellStart"/>
-      <w:r>
-        <w:t>tää</w:t>
-      </w:r>
-      <w:proofErr w:type="spellEnd"/>
-      <w:r>
-        <w:t xml:space="preserve"> o</w:t>
-      </w:r>
-      <w:r>
-        <w:t>n</w:t>
-      </w:r>
-    </w:p>
-    <w:p>
-      <w:pPr>
-        <w:pStyle w:val="Leipteksti"/>
-        <w:spacing w:before="240"/>
-      </w:pPr>
-      <w:r>
-        <w:t xml:space="preserve">joo </w:t>
-      </w:r>
-      <w:proofErr w:type="spellStart"/>
-      <w:r>
-        <w:t>sit</w:t>
-      </w:r>
-      <w:proofErr w:type="spellEnd"/>
-      <w:r>
-        <w:t xml:space="preserve"> </w:t>
-      </w:r>
-      <w:proofErr w:type="spellStart"/>
-      <w:r>
-        <w:t>tuliki</w:t>
-      </w:r>
-      <w:proofErr w:type="spellEnd"/>
-      <w:r>
-        <w:t xml:space="preserve"> settiä aikamoinen lista</w:t>
-      </w:r>
-    </w:p>
-    <w:p>
-      <w:pPr>
-        <w:pStyle w:val="Leipteksti"/>
-        <w:spacing w:before="240"/>
-      </w:pPr>
-      <w:r>
-        <w:t>sinänsä joo käy järkeen mutta taas mennään kyllä kopiolinjalla</w:t>
-      </w:r>
-    </w:p>
-    <w:p>
-      <w:pPr>
-        <w:pStyle w:val="Leipteksti"/>
-        <w:spacing w:before="240"/>
-      </w:pPr>
-      <w:r>
-        <w:t xml:space="preserve">muistuttaa paljon tuota aiemmin opittua ja oman ohjelman juttujahan tuonne </w:t>
-      </w:r>
-      <w:proofErr w:type="spellStart"/>
-      <w:r>
-        <w:t>sitte</w:t>
-      </w:r>
-      <w:proofErr w:type="spellEnd"/>
-      <w:r>
-        <w:t xml:space="preserve"> </w:t>
-      </w:r>
-      <w:proofErr w:type="gramStart"/>
-      <w:r>
-        <w:t>koodataan</w:t>
-      </w:r>
-      <w:proofErr w:type="gramEnd"/>
-      <w:r>
-        <w:t xml:space="preserve"> </w:t>
-      </w:r>
-      <w:proofErr w:type="spellStart"/>
-      <w:r>
-        <w:t>nää</w:t>
-      </w:r>
-      <w:proofErr w:type="spellEnd"/>
-      <w:r>
-        <w:t xml:space="preserve"> oli </w:t>
-      </w:r>
-      <w:proofErr w:type="spellStart"/>
-      <w:r>
-        <w:t>vaa</w:t>
-      </w:r>
-      <w:proofErr w:type="spellEnd"/>
-      <w:r>
-        <w:t xml:space="preserve"> </w:t>
-      </w:r>
-      <w:proofErr w:type="spellStart"/>
-      <w:r>
-        <w:t>esim</w:t>
-      </w:r>
-      <w:proofErr w:type="spellEnd"/>
-    </w:p>
-    <w:p>
-      <w:pPr>
-        <w:pStyle w:val="Leipteksti"/>
-        <w:spacing w:before="240"/>
-      </w:pPr>
-      <w:proofErr w:type="spellStart"/>
-      <w:r>
-        <w:t>handlebareista</w:t>
-      </w:r>
-      <w:proofErr w:type="spellEnd"/>
-      <w:r>
-        <w:t xml:space="preserve"> en kyllä </w:t>
-      </w:r>
-      <w:proofErr w:type="spellStart"/>
-      <w:r>
-        <w:t>ymmärtäny</w:t>
-      </w:r>
-      <w:proofErr w:type="spellEnd"/>
-      <w:r>
-        <w:t xml:space="preserve"> mitään mutta jos se siitä</w:t>
-      </w:r>
-    </w:p>
-    <w:p>
-      <w:pPr>
-        <w:pStyle w:val="Leipteksti"/>
-        <w:spacing w:before="240"/>
-      </w:pPr>
-      <w:r>
-        <w:t xml:space="preserve">alkaa </w:t>
-      </w:r>
-      <w:proofErr w:type="gramStart"/>
-      <w:r>
-        <w:t>tuntumaan</w:t>
-      </w:r>
-      <w:proofErr w:type="gramEnd"/>
-      <w:r>
-        <w:t xml:space="preserve"> että </w:t>
-      </w:r>
-      <w:proofErr w:type="spellStart"/>
-      <w:r>
-        <w:t>fornt</w:t>
-      </w:r>
-      <w:proofErr w:type="spellEnd"/>
-      <w:r>
-        <w:t xml:space="preserve"> </w:t>
-      </w:r>
-      <w:proofErr w:type="spellStart"/>
-      <w:r>
-        <w:t>end</w:t>
-      </w:r>
-      <w:proofErr w:type="spellEnd"/>
-      <w:r>
-        <w:t xml:space="preserve"> on se oma juttu ja </w:t>
-      </w:r>
-      <w:proofErr w:type="spellStart"/>
-      <w:r>
-        <w:t>sitähä</w:t>
-      </w:r>
-      <w:proofErr w:type="spellEnd"/>
-      <w:r>
-        <w:t xml:space="preserve"> </w:t>
-      </w:r>
-      <w:proofErr w:type="spellStart"/>
-      <w:r>
-        <w:t>mie</w:t>
-      </w:r>
-      <w:proofErr w:type="spellEnd"/>
-      <w:r>
-        <w:t xml:space="preserve"> </w:t>
-      </w:r>
-      <w:proofErr w:type="spellStart"/>
-      <w:r>
-        <w:t>oon</w:t>
-      </w:r>
-      <w:proofErr w:type="spellEnd"/>
-      <w:r>
-        <w:t xml:space="preserve"> </w:t>
-      </w:r>
-      <w:proofErr w:type="spellStart"/>
-      <w:r>
-        <w:t>kesätöihinki</w:t>
-      </w:r>
-      <w:proofErr w:type="spellEnd"/>
-      <w:r>
-        <w:t xml:space="preserve"> menossa</w:t>
-      </w:r>
-    </w:p>
-    <w:p>
-      <w:pPr>
-        <w:pStyle w:val="Leipteksti"/>
-        <w:spacing w:before="240"/>
-      </w:pPr>
-    </w:p>
-    <w:p>
-      <w:pPr>
-        <w:pStyle w:val="Leipteksti"/>
-        <w:spacing w:before="240"/>
-        <w:rPr>
-          <w:b/>
-          <w:bCs/>
-        </w:rPr>
-      </w:pPr>
-      <w:r>
-        <w:rPr>
-          <w:b/>
-          <w:bCs/>
-        </w:rPr>
-        <w:t xml:space="preserve">22.4 tein </w:t>
-      </w:r>
-      <w:proofErr w:type="spellStart"/>
-      <w:r>
-        <w:rPr>
-          <w:b/>
-          <w:bCs/>
-        </w:rPr>
-        <w:t>vikan</w:t>
-      </w:r>
-      <w:proofErr w:type="spellEnd"/>
-      <w:r>
-        <w:rPr>
-          <w:b/>
-          <w:bCs/>
-        </w:rPr>
-        <w:t xml:space="preserve"> juutalaisuuden</w:t>
-      </w:r>
-    </w:p>
-    <w:p>
-      <w:pPr>
-        <w:pStyle w:val="Leipteksti"/>
-        <w:spacing w:before="240"/>
-      </w:pPr>
-      <w:r>
-        <w:t xml:space="preserve">samat asiat uudelleen </w:t>
-      </w:r>
-      <w:proofErr w:type="spellStart"/>
-      <w:r>
-        <w:t>mut</w:t>
-      </w:r>
-      <w:proofErr w:type="spellEnd"/>
-      <w:r>
-        <w:t xml:space="preserve"> </w:t>
-      </w:r>
-      <w:proofErr w:type="spellStart"/>
-      <w:r>
-        <w:t>ainaki</w:t>
-      </w:r>
-      <w:proofErr w:type="spellEnd"/>
-      <w:r>
-        <w:t xml:space="preserve"> oppi tekemään ja oppi lisää</w:t>
-      </w:r>
-    </w:p>
-    <w:p>
-      <w:pPr>
-        <w:pStyle w:val="Leipteksti"/>
-        <w:spacing w:before="240"/>
-      </w:pPr>
-      <w:r>
-        <w:t xml:space="preserve">kai tässä myös </w:t>
-      </w:r>
-      <w:proofErr w:type="spellStart"/>
-      <w:r>
-        <w:t>alottelen</w:t>
-      </w:r>
-      <w:proofErr w:type="spellEnd"/>
-      <w:r>
-        <w:t xml:space="preserve"> </w:t>
-      </w:r>
-      <w:proofErr w:type="spellStart"/>
-      <w:r>
-        <w:t>projun</w:t>
-      </w:r>
-      <w:proofErr w:type="spellEnd"/>
-      <w:r>
-        <w:t xml:space="preserve"> suunnitelmia</w:t>
+      </w:pPr>
+      <w:r>
+        <w:t>tein login hommia ku en muutakaan keksiny jos sitä ite aiheen keksis joskus</w:t>
       </w:r>
     </w:p>
     <w:p>
@@ -3427,24 +3222,6 @@
 </file>
 
 <file path=customXml/item1.xml><?xml version="1.0" encoding="utf-8"?>
-<p:properties xmlns:p="http://schemas.microsoft.com/office/2006/metadata/properties" xmlns:xsi="http://www.w3.org/2001/XMLSchema-instance" xmlns:pc="http://schemas.microsoft.com/office/infopath/2007/PartnerControls">
-  <documentManagement>
-    <PublishingExpirationDate xmlns="http://schemas.microsoft.com/sharepoint/v3" xsi:nil="true"/>
-    <PublishingStartDate xmlns="http://schemas.microsoft.com/sharepoint/v3" xsi:nil="true"/>
-  </documentManagement>
-</p:properties>
-</file>
-
-<file path=customXml/item2.xml><?xml version="1.0" encoding="utf-8"?>
-<?mso-contentType ?>
-<FormTemplates xmlns="http://schemas.microsoft.com/sharepoint/v3/contenttype/forms">
-  <Display>DocumentLibraryForm</Display>
-  <Edit>DocumentLibraryForm</Edit>
-  <New>DocumentLibraryForm</New>
-</FormTemplates>
-</file>
-
-<file path=customXml/item3.xml><?xml version="1.0" encoding="utf-8"?>
 <ct:contentTypeSchema xmlns:ct="http://schemas.microsoft.com/office/2006/metadata/contentType" xmlns:ma="http://schemas.microsoft.com/office/2006/metadata/properties/metaAttributes" ct:_="" ma:_="" ma:contentTypeName="Asiakirja" ma:contentTypeID="0x01010017418C401CCB2042A3A99A19F43F356D" ma:contentTypeVersion="1" ma:contentTypeDescription="Luo uusi asiakirja." ma:contentTypeScope="" ma:versionID="f4b075d3ca74a5dbaed73e767a156aa0">
   <xsd:schema xmlns:xsd="http://www.w3.org/2001/XMLSchema" xmlns:p="http://schemas.microsoft.com/office/2006/metadata/properties" xmlns:ns1="http://schemas.microsoft.com/sharepoint/v3" targetNamespace="http://schemas.microsoft.com/office/2006/metadata/properties" ma:root="true" ma:fieldsID="4340a008e99365d80b71206bae222996" ns1:_="">
     <xsd:import namespace="http://schemas.microsoft.com/sharepoint/v3"/>
@@ -3510,25 +3287,25 @@
 </ct:contentTypeSchema>
 </file>
 
-<file path=customXml/itemProps1.xml><?xml version="1.0" encoding="utf-8"?>
-<ds:datastoreItem xmlns:ds="http://schemas.openxmlformats.org/officeDocument/2006/customXml" ds:itemID="{FA8F0064-303C-446D-896E-46EEB9A79DC3}">
-  <ds:schemaRefs>
-    <ds:schemaRef ds:uri="http://schemas.microsoft.com/office/2006/metadata/properties"/>
-    <ds:schemaRef ds:uri="http://schemas.microsoft.com/office/infopath/2007/PartnerControls"/>
-    <ds:schemaRef ds:uri="http://schemas.microsoft.com/sharepoint/v3"/>
-  </ds:schemaRefs>
-</ds:datastoreItem>
+<file path=customXml/item2.xml><?xml version="1.0" encoding="utf-8"?>
+<?mso-contentType ?>
+<FormTemplates xmlns="http://schemas.microsoft.com/sharepoint/v3/contenttype/forms">
+  <Display>DocumentLibraryForm</Display>
+  <Edit>DocumentLibraryForm</Edit>
+  <New>DocumentLibraryForm</New>
+</FormTemplates>
 </file>
 
-<file path=customXml/itemProps2.xml><?xml version="1.0" encoding="utf-8"?>
-<ds:datastoreItem xmlns:ds="http://schemas.openxmlformats.org/officeDocument/2006/customXml" ds:itemID="{13FBD2FA-5696-460D-A278-9A302A0F72AE}">
-  <ds:schemaRefs>
-    <ds:schemaRef ds:uri="http://schemas.microsoft.com/sharepoint/v3/contenttype/forms"/>
-  </ds:schemaRefs>
-</ds:datastoreItem>
+<file path=customXml/item3.xml><?xml version="1.0" encoding="utf-8"?>
+<p:properties xmlns:p="http://schemas.microsoft.com/office/2006/metadata/properties" xmlns:xsi="http://www.w3.org/2001/XMLSchema-instance" xmlns:pc="http://schemas.microsoft.com/office/infopath/2007/PartnerControls">
+  <documentManagement>
+    <PublishingExpirationDate xmlns="http://schemas.microsoft.com/sharepoint/v3" xsi:nil="true"/>
+    <PublishingStartDate xmlns="http://schemas.microsoft.com/sharepoint/v3" xsi:nil="true"/>
+  </documentManagement>
+</p:properties>
 </file>
 
-<file path=customXml/itemProps3.xml><?xml version="1.0" encoding="utf-8"?>
+<file path=customXml/itemProps1.xml><?xml version="1.0" encoding="utf-8"?>
 <ds:datastoreItem xmlns:ds="http://schemas.openxmlformats.org/officeDocument/2006/customXml" ds:itemID="{B9A87442-5A7B-46FD-BD28-170CE9B7256F}">
   <ds:schemaRefs>
     <ds:schemaRef ds:uri="http://schemas.microsoft.com/office/2006/metadata/contentType"/>
@@ -3543,4 +3320,22 @@
     <ds:schemaRef ds:uri="http://schemas.microsoft.com/office/internal/2005/internalDocumentation"/>
   </ds:schemaRefs>
 </ds:datastoreItem>
+</file>
+
+<file path=customXml/itemProps2.xml><?xml version="1.0" encoding="utf-8"?>
+<ds:datastoreItem xmlns:ds="http://schemas.openxmlformats.org/officeDocument/2006/customXml" ds:itemID="{13FBD2FA-5696-460D-A278-9A302A0F72AE}">
+  <ds:schemaRefs>
+    <ds:schemaRef ds:uri="http://schemas.microsoft.com/sharepoint/v3/contenttype/forms"/>
+  </ds:schemaRefs>
+</ds:datastoreItem>
+</file>
+
+<file path=customXml/itemProps3.xml><?xml version="1.0" encoding="utf-8"?>
+<ds:datastoreItem xmlns:ds="http://schemas.openxmlformats.org/officeDocument/2006/customXml" ds:itemID="{FA8F0064-303C-446D-896E-46EEB9A79DC3}">
+  <ds:schemaRefs>
+    <ds:schemaRef ds:uri="http://schemas.microsoft.com/office/2006/metadata/properties"/>
+    <ds:schemaRef ds:uri="http://schemas.microsoft.com/office/infopath/2007/PartnerControls"/>
+    <ds:schemaRef ds:uri="http://schemas.microsoft.com/sharepoint/v3"/>
+  </ds:schemaRefs>
+</ds:datastoreItem>
 </file>
</xml_diff>